<commit_message>
recreate the database (minuman table)
</commit_message>
<xml_diff>
--- a/laporan/AhmadMukhlisS_RichardHanderson_NickoNovendestra_ADSI1_RV1.docx
+++ b/laporan/AhmadMukhlisS_RichardHanderson_NickoNovendestra_ADSI1_RV1.docx
@@ -2015,7 +2015,7 @@
         </w:rPr>
         <w:drawing>
           <wp:inline distT="0" distB="0" distL="0" distR="0">
-            <wp:extent cx="5610225" cy="3270882"/>
+            <wp:extent cx="5572125" cy="4153007"/>
             <wp:effectExtent l="0" t="0" r="0" b="0"/>
             <wp:docPr id="1" name="Picture 1"/>
             <wp:cNvGraphicFramePr>
@@ -2043,7 +2043,7 @@
                   <pic:spPr>
                     <a:xfrm>
                       <a:off x="0" y="0"/>
-                      <a:ext cx="5638811" cy="3287548"/>
+                      <a:ext cx="5577684" cy="4157150"/>
                     </a:xfrm>
                     <a:prstGeom prst="rect">
                       <a:avLst/>
@@ -2089,7 +2089,6 @@
           <w:sz w:val="24"/>
           <w:szCs w:val="24"/>
         </w:rPr>
-        <w:lastRenderedPageBreak/>
         <w:t>Diagram Konteks</w:t>
       </w:r>
     </w:p>
@@ -2188,9 +2187,10 @@
           <w:sz w:val="24"/>
           <w:szCs w:val="24"/>
         </w:rPr>
-        <w:lastRenderedPageBreak/>
         <w:t>Data Flow Diagram</w:t>
       </w:r>
+      <w:bookmarkStart w:id="0" w:name="_GoBack"/>
+      <w:bookmarkEnd w:id="0"/>
     </w:p>
     <w:p/>
     <w:p>
@@ -2215,7 +2215,7 @@
         </w:rPr>
         <w:drawing>
           <wp:inline distT="0" distB="0" distL="0" distR="0">
-            <wp:extent cx="6378971" cy="5672044"/>
+            <wp:extent cx="6378971" cy="5174054"/>
             <wp:effectExtent l="0" t="0" r="0" b="0"/>
             <wp:docPr id="3" name="Picture 3"/>
             <wp:cNvGraphicFramePr>
@@ -2243,7 +2243,7 @@
                   <pic:spPr>
                     <a:xfrm>
                       <a:off x="0" y="0"/>
-                      <a:ext cx="6378971" cy="5672044"/>
+                      <a:ext cx="6378971" cy="5174054"/>
                     </a:xfrm>
                     <a:prstGeom prst="rect">
                       <a:avLst/>
@@ -3826,8 +3826,6 @@
               </w:rPr>
               <w:t>, Manajer</w:t>
             </w:r>
-            <w:bookmarkStart w:id="0" w:name="_GoBack"/>
-            <w:bookmarkEnd w:id="0"/>
           </w:p>
         </w:tc>
       </w:tr>
@@ -6433,7 +6431,7 @@
 </file>
 
 <file path=customXml/itemProps1.xml><?xml version="1.0" encoding="utf-8"?>
-<ds:datastoreItem xmlns:ds="http://schemas.openxmlformats.org/officeDocument/2006/customXml" ds:itemID="{FF4FFA05-928F-4A87-98C5-8DDBEC3C48B1}">
+<ds:datastoreItem xmlns:ds="http://schemas.openxmlformats.org/officeDocument/2006/customXml" ds:itemID="{242D109D-57A4-49B6-B1E5-AFF6B5B7CE47}">
   <ds:schemaRefs>
     <ds:schemaRef ds:uri="http://schemas.openxmlformats.org/officeDocument/2006/bibliography"/>
   </ds:schemaRefs>

</xml_diff>